<commit_message>
#25 switch to phase 2
</commit_message>
<xml_diff>
--- a/outputUnitTest/test_Merge_&_Tbl_&_CreateP.docx
+++ b/outputUnitTest/test_Merge_&_Tbl_&_CreateP.docx
@@ -103,11 +103,12 @@
       <w:r>
         <w:rPr>
           <w:rFonts w:cs="B Nazanin" w:hint="cs"/>
-          <w:color w:val="white"/>
+          <w:color w:val="black"/>
           <w:szCs w:val="40"/>
           <w:b/>
-          <w:highlight w:val="black"/>
+          <w:highlight w:val="white"/>
           <w:rtl/>
+          <w:bCs/>
         </w:rPr>
         <w:t>مجید</w:t>
       </w:r>

</xml_diff>